<commit_message>
Update docs for Lab5 for AVS
</commit_message>
<xml_diff>
--- a/AVS/Lab5/ИП-814 Краснов Илья АВС Лаб5.docx
+++ b/AVS/Lab5/ИП-814 Краснов Илья АВС Лаб5.docx
@@ -252,6 +252,13 @@
     </w:p>
     <w:sdt>
       <w:sdtPr>
+        <w:rPr>
+          <w:rFonts w:asciiTheme="minorHAnsi" w:eastAsiaTheme="minorHAnsi" w:hAnsiTheme="minorHAnsi" w:cstheme="minorBidi"/>
+          <w:color w:val="auto"/>
+          <w:sz w:val="22"/>
+          <w:szCs w:val="22"/>
+          <w:lang w:eastAsia="en-US"/>
+        </w:rPr>
         <w:id w:val="1558353515"/>
         <w:docPartObj>
           <w:docPartGallery w:val="Table of Contents"/>
@@ -260,13 +267,8 @@
       </w:sdtPr>
       <w:sdtEndPr>
         <w:rPr>
-          <w:rFonts w:asciiTheme="minorHAnsi" w:eastAsiaTheme="minorHAnsi" w:hAnsiTheme="minorHAnsi" w:cstheme="minorBidi"/>
           <w:b/>
           <w:bCs/>
-          <w:color w:val="auto"/>
-          <w:sz w:val="22"/>
-          <w:szCs w:val="22"/>
-          <w:lang w:eastAsia="en-US"/>
         </w:rPr>
       </w:sdtEndPr>
       <w:sdtContent>
@@ -673,8 +675,6 @@
           <w:lang w:eastAsia="ru-RU"/>
         </w:rPr>
       </w:pPr>
-      <w:bookmarkStart w:id="0" w:name="_GoBack"/>
-      <w:bookmarkEnd w:id="0"/>
     </w:p>
     <w:p>
       <w:pPr>
@@ -766,7 +766,7 @@
           <w:lang w:eastAsia="ru-RU"/>
         </w:rPr>
       </w:pPr>
-      <w:bookmarkStart w:id="1" w:name="_Toc58187077"/>
+      <w:bookmarkStart w:id="0" w:name="_Toc58187077"/>
       <w:r>
         <w:rPr>
           <w:rFonts w:ascii="Times New Roman" w:eastAsia="Times New Roman" w:hAnsi="Times New Roman" w:cs="Times New Roman"/>
@@ -779,7 +779,7 @@
         <w:lastRenderedPageBreak/>
         <w:t>Постановка задачи</w:t>
       </w:r>
-      <w:bookmarkEnd w:id="1"/>
+      <w:bookmarkEnd w:id="0"/>
     </w:p>
     <w:p>
       <w:pPr>
@@ -1189,7 +1189,7 @@
           <w:lang w:eastAsia="ru-RU"/>
         </w:rPr>
       </w:pPr>
-      <w:bookmarkStart w:id="2" w:name="_Toc58187078"/>
+      <w:bookmarkStart w:id="1" w:name="_Toc58187078"/>
       <w:r>
         <w:rPr>
           <w:rFonts w:ascii="Times New Roman" w:eastAsia="Times New Roman" w:hAnsi="Times New Roman" w:cs="Times New Roman"/>
@@ -1199,9 +1199,19 @@
           <w:lang w:eastAsia="ru-RU"/>
         </w:rPr>
         <w:lastRenderedPageBreak/>
-        <w:t>Реализация</w:t>
-      </w:r>
-      <w:bookmarkEnd w:id="2"/>
+        <w:t>Ре</w:t>
+      </w:r>
+      <w:bookmarkEnd w:id="1"/>
+      <w:r>
+        <w:rPr>
+          <w:rFonts w:ascii="Times New Roman" w:eastAsia="Times New Roman" w:hAnsi="Times New Roman" w:cs="Times New Roman"/>
+          <w:b/>
+          <w:color w:val="auto"/>
+          <w:sz w:val="36"/>
+          <w:lang w:eastAsia="ru-RU"/>
+        </w:rPr>
+        <w:t>зультаты тестирования</w:t>
+      </w:r>
     </w:p>
     <w:p>
       <w:pPr>
@@ -1220,29 +1230,22 @@
     </w:p>
     <w:p>
       <w:pPr>
+        <w:jc w:val="center"/>
         <w:rPr>
           <w:noProof/>
           <w:lang w:eastAsia="ru-RU"/>
         </w:rPr>
       </w:pPr>
-    </w:p>
-    <w:p>
-      <w:pPr>
-        <w:jc w:val="center"/>
-        <w:rPr>
-          <w:lang w:eastAsia="ru-RU"/>
-        </w:rPr>
-      </w:pPr>
       <w:r>
         <w:rPr>
           <w:noProof/>
           <w:lang w:eastAsia="ru-RU"/>
         </w:rPr>
         <w:drawing>
-          <wp:inline distT="0" distB="0" distL="0" distR="0" wp14:anchorId="72C3DE74" wp14:editId="5F39F0D0">
-            <wp:extent cx="5209044" cy="807720"/>
-            <wp:effectExtent l="0" t="0" r="0" b="0"/>
-            <wp:docPr id="4" name="Рисунок 4"/>
+          <wp:inline distT="0" distB="0" distL="0" distR="0" wp14:anchorId="123FE556" wp14:editId="384DD116">
+            <wp:extent cx="5349240" cy="1005205"/>
+            <wp:effectExtent l="0" t="0" r="3810" b="4445"/>
+            <wp:docPr id="5" name="Рисунок 5"/>
             <wp:cNvGraphicFramePr>
               <a:graphicFrameLocks xmlns:a="http://schemas.openxmlformats.org/drawingml/2006/main" noChangeAspect="1"/>
             </wp:cNvGraphicFramePr>
@@ -1255,13 +1258,13 @@
                   </pic:nvPicPr>
                   <pic:blipFill rotWithShape="1">
                     <a:blip r:embed="rId8"/>
-                    <a:srcRect l="1924" t="55134" r="65088" b="35773"/>
+                    <a:srcRect l="1923" t="55397" r="65252" b="33638"/>
                     <a:stretch/>
                   </pic:blipFill>
                   <pic:spPr bwMode="auto">
                     <a:xfrm>
                       <a:off x="0" y="0"/>
-                      <a:ext cx="5230267" cy="811011"/>
+                      <a:ext cx="5357637" cy="1006783"/>
                     </a:xfrm>
                     <a:prstGeom prst="rect">
                       <a:avLst/>
@@ -1299,34 +1302,7 @@
           <w:szCs w:val="36"/>
           <w:lang w:eastAsia="ru-RU"/>
         </w:rPr>
-        <w:t>(</w:t>
-      </w:r>
-      <w:r>
-        <w:rPr>
-          <w:rFonts w:ascii="Times New Roman" w:eastAsia="Times New Roman" w:hAnsi="Times New Roman" w:cs="Times New Roman"/>
-          <w:sz w:val="28"/>
-          <w:szCs w:val="36"/>
-          <w:lang w:eastAsia="ru-RU"/>
-        </w:rPr>
-        <w:t>рис.1</w:t>
-      </w:r>
-      <w:r>
-        <w:rPr>
-          <w:rFonts w:ascii="Times New Roman" w:eastAsia="Times New Roman" w:hAnsi="Times New Roman" w:cs="Times New Roman"/>
-          <w:sz w:val="28"/>
-          <w:szCs w:val="36"/>
-          <w:lang w:eastAsia="ru-RU"/>
-        </w:rPr>
-        <w:t xml:space="preserve">) </w:t>
-      </w:r>
-      <w:r>
-        <w:rPr>
-          <w:rFonts w:ascii="Times New Roman" w:eastAsia="Times New Roman" w:hAnsi="Times New Roman" w:cs="Times New Roman"/>
-          <w:sz w:val="28"/>
-          <w:szCs w:val="36"/>
-          <w:lang w:eastAsia="ru-RU"/>
-        </w:rPr>
-        <w:t>Результаты работы программы</w:t>
+        <w:t>(рис.1) Результаты работы программы</w:t>
       </w:r>
     </w:p>
     <w:p>
@@ -1368,7 +1344,7 @@
           <w:lang w:eastAsia="ru-RU"/>
         </w:rPr>
         <w:drawing>
-          <wp:inline distT="0" distB="0" distL="0" distR="0" wp14:anchorId="4CD85253" wp14:editId="21DB102C">
+          <wp:inline distT="0" distB="0" distL="0" distR="0" wp14:anchorId="66549ADD" wp14:editId="03740B20">
             <wp:extent cx="4572000" cy="2743200"/>
             <wp:effectExtent l="0" t="0" r="0" b="0"/>
             <wp:docPr id="1" name="Диаграмма 1"/>
@@ -1419,10 +1395,10 @@
         </w:rPr>
         <w:lastRenderedPageBreak/>
         <w:drawing>
-          <wp:inline distT="0" distB="0" distL="0" distR="0" wp14:anchorId="6C082F8A" wp14:editId="1114ACE2">
+          <wp:inline distT="0" distB="0" distL="0" distR="0" wp14:anchorId="78FF61C6" wp14:editId="37ADE0F2">
             <wp:extent cx="4572000" cy="2743200"/>
             <wp:effectExtent l="0" t="0" r="0" b="0"/>
-            <wp:docPr id="2" name="Диаграмма 2"/>
+            <wp:docPr id="6" name="Диаграмма 6"/>
             <wp:cNvGraphicFramePr/>
             <a:graphic xmlns:a="http://schemas.openxmlformats.org/drawingml/2006/main">
               <a:graphicData uri="http://schemas.openxmlformats.org/drawingml/2006/chart">
@@ -1468,54 +1444,18 @@
           <w:szCs w:val="36"/>
           <w:lang w:eastAsia="ru-RU"/>
         </w:rPr>
-        <w:t>Зависимость коэффициента ускорения от числа потоко</w:t>
-      </w:r>
-      <w:r>
+        <w:t>Зависимость коэффициента ускорения от числа потоков в матрице 1000х1000</w:t>
+      </w:r>
+    </w:p>
+    <w:p>
+      <w:pPr>
+        <w:jc w:val="center"/>
         <w:rPr>
           <w:rFonts w:ascii="Times New Roman" w:eastAsia="Times New Roman" w:hAnsi="Times New Roman" w:cs="Times New Roman"/>
           <w:sz w:val="28"/>
           <w:szCs w:val="36"/>
           <w:lang w:eastAsia="ru-RU"/>
         </w:rPr>
-        <w:t>в в матрице 10</w:t>
-      </w:r>
-      <w:r>
-        <w:rPr>
-          <w:rFonts w:ascii="Times New Roman" w:eastAsia="Times New Roman" w:hAnsi="Times New Roman" w:cs="Times New Roman"/>
-          <w:sz w:val="28"/>
-          <w:szCs w:val="36"/>
-          <w:lang w:eastAsia="ru-RU"/>
-        </w:rPr>
-        <w:t>00х</w:t>
-      </w:r>
-      <w:r>
-        <w:rPr>
-          <w:rFonts w:ascii="Times New Roman" w:eastAsia="Times New Roman" w:hAnsi="Times New Roman" w:cs="Times New Roman"/>
-          <w:sz w:val="28"/>
-          <w:szCs w:val="36"/>
-          <w:lang w:eastAsia="ru-RU"/>
-        </w:rPr>
-        <w:t>10</w:t>
-      </w:r>
-      <w:r>
-        <w:rPr>
-          <w:rFonts w:ascii="Times New Roman" w:eastAsia="Times New Roman" w:hAnsi="Times New Roman" w:cs="Times New Roman"/>
-          <w:sz w:val="28"/>
-          <w:szCs w:val="36"/>
-          <w:lang w:eastAsia="ru-RU"/>
-        </w:rPr>
-        <w:t>00</w:t>
-      </w:r>
-    </w:p>
-    <w:p>
-      <w:pPr>
-        <w:jc w:val="center"/>
-        <w:rPr>
-          <w:rFonts w:ascii="Times New Roman" w:eastAsia="Times New Roman" w:hAnsi="Times New Roman" w:cs="Times New Roman"/>
-          <w:sz w:val="28"/>
-          <w:szCs w:val="36"/>
-          <w:lang w:eastAsia="ru-RU"/>
-        </w:rPr>
       </w:pPr>
       <w:r>
         <w:rPr>
@@ -1523,10 +1463,10 @@
           <w:lang w:eastAsia="ru-RU"/>
         </w:rPr>
         <w:drawing>
-          <wp:inline distT="0" distB="0" distL="0" distR="0" wp14:anchorId="6139155E" wp14:editId="65F5AAFC">
+          <wp:inline distT="0" distB="0" distL="0" distR="0" wp14:anchorId="10818AC4" wp14:editId="451D7B1E">
             <wp:extent cx="4572000" cy="2743200"/>
             <wp:effectExtent l="0" t="0" r="0" b="0"/>
-            <wp:docPr id="3" name="Диаграмма 3"/>
+            <wp:docPr id="7" name="Диаграмма 7"/>
             <wp:cNvGraphicFramePr/>
             <a:graphic xmlns:a="http://schemas.openxmlformats.org/drawingml/2006/main">
               <a:graphicData uri="http://schemas.openxmlformats.org/drawingml/2006/chart">
@@ -1536,6 +1476,8 @@
           </wp:inline>
         </w:drawing>
       </w:r>
+      <w:bookmarkStart w:id="2" w:name="_GoBack"/>
+      <w:bookmarkEnd w:id="2"/>
     </w:p>
     <w:p>
       <w:pPr>
@@ -1554,7 +1496,7 @@
           <w:szCs w:val="36"/>
           <w:lang w:eastAsia="ru-RU"/>
         </w:rPr>
-        <w:t>(</w:t>
+        <w:t>(рис.4)</w:t>
       </w:r>
       <w:r>
         <w:rPr>
@@ -1563,7 +1505,7 @@
           <w:szCs w:val="36"/>
           <w:lang w:eastAsia="ru-RU"/>
         </w:rPr>
-        <w:t>рис.4</w:t>
+        <w:t xml:space="preserve"> </w:t>
       </w:r>
       <w:r>
         <w:rPr>
@@ -1572,26 +1514,28 @@
           <w:szCs w:val="36"/>
           <w:lang w:eastAsia="ru-RU"/>
         </w:rPr>
-        <w:t>)</w:t>
-      </w:r>
-      <w:r>
+        <w:t>Зависимость коэффициента ускорения от числа потоков в матрице 2000х2000</w:t>
+      </w:r>
+    </w:p>
+    <w:p>
+      <w:pPr>
         <w:rPr>
           <w:rFonts w:ascii="Times New Roman" w:eastAsia="Times New Roman" w:hAnsi="Times New Roman" w:cs="Times New Roman"/>
           <w:sz w:val="28"/>
           <w:szCs w:val="36"/>
           <w:lang w:eastAsia="ru-RU"/>
         </w:rPr>
-        <w:t xml:space="preserve"> </w:t>
-      </w:r>
-      <w:r>
+      </w:pPr>
+    </w:p>
+    <w:p>
+      <w:pPr>
         <w:rPr>
           <w:rFonts w:ascii="Times New Roman" w:eastAsia="Times New Roman" w:hAnsi="Times New Roman" w:cs="Times New Roman"/>
           <w:sz w:val="28"/>
           <w:szCs w:val="36"/>
           <w:lang w:eastAsia="ru-RU"/>
         </w:rPr>
-        <w:t>Зависимость коэффициента ускорения от числа потоко</w:t>
-      </w:r>
+      </w:pPr>
       <w:r>
         <w:rPr>
           <w:rFonts w:ascii="Times New Roman" w:eastAsia="Times New Roman" w:hAnsi="Times New Roman" w:cs="Times New Roman"/>
@@ -1599,7 +1543,16 @@
           <w:szCs w:val="36"/>
           <w:lang w:eastAsia="ru-RU"/>
         </w:rPr>
-        <w:t>в в матрице 2</w:t>
+        <w:t xml:space="preserve">При тестировании использовался двухъядерный процессор </w:t>
+      </w:r>
+      <w:r>
+        <w:rPr>
+          <w:rFonts w:ascii="Times New Roman" w:eastAsia="Times New Roman" w:hAnsi="Times New Roman" w:cs="Times New Roman"/>
+          <w:sz w:val="28"/>
+          <w:szCs w:val="36"/>
+          <w:lang w:val="en-US" w:eastAsia="ru-RU"/>
+        </w:rPr>
+        <w:t>AMD</w:t>
       </w:r>
       <w:r>
         <w:rPr>
@@ -1608,7 +1561,16 @@
           <w:szCs w:val="36"/>
           <w:lang w:eastAsia="ru-RU"/>
         </w:rPr>
-        <w:t>000х</w:t>
+        <w:t xml:space="preserve"> </w:t>
+      </w:r>
+      <w:r>
+        <w:rPr>
+          <w:rFonts w:ascii="Times New Roman" w:eastAsia="Times New Roman" w:hAnsi="Times New Roman" w:cs="Times New Roman"/>
+          <w:sz w:val="28"/>
+          <w:szCs w:val="36"/>
+          <w:lang w:val="en-US" w:eastAsia="ru-RU"/>
+        </w:rPr>
+        <w:t>A</w:t>
       </w:r>
       <w:r>
         <w:rPr>
@@ -1617,7 +1579,7 @@
           <w:szCs w:val="36"/>
           <w:lang w:eastAsia="ru-RU"/>
         </w:rPr>
-        <w:t>2</w:t>
+        <w:t xml:space="preserve">6 </w:t>
       </w:r>
       <w:r>
         <w:rPr>
@@ -1626,7 +1588,7 @@
           <w:szCs w:val="36"/>
           <w:lang w:eastAsia="ru-RU"/>
         </w:rPr>
-        <w:t>000</w:t>
+        <w:t>9225. Оптимальное число потоков равно числу ядер. Для данного процессора оптимальное число потоков рано 2.</w:t>
       </w:r>
     </w:p>
     <w:p>
@@ -1665,6 +1627,17 @@
       <w:pPr>
         <w:pStyle w:val="1"/>
         <w:jc w:val="center"/>
+        <w:rPr>
+          <w:rFonts w:ascii="Times New Roman" w:eastAsia="Times New Roman" w:hAnsi="Times New Roman" w:cs="Times New Roman"/>
+          <w:b/>
+          <w:color w:val="auto"/>
+          <w:sz w:val="36"/>
+          <w:szCs w:val="36"/>
+          <w:lang w:val="en-US" w:eastAsia="ru-RU"/>
+        </w:rPr>
+      </w:pPr>
+      <w:bookmarkStart w:id="3" w:name="_Toc58187079"/>
+      <w:r>
         <w:rPr>
           <w:rFonts w:ascii="Times New Roman" w:eastAsia="Times New Roman" w:hAnsi="Times New Roman" w:cs="Times New Roman"/>
           <w:b/>
@@ -1673,8 +1646,20 @@
           <w:szCs w:val="36"/>
           <w:lang w:eastAsia="ru-RU"/>
         </w:rPr>
-      </w:pPr>
-      <w:bookmarkStart w:id="3" w:name="_Toc58187079"/>
+        <w:lastRenderedPageBreak/>
+        <w:t>Листинг</w:t>
+      </w:r>
+      <w:r>
+        <w:rPr>
+          <w:rFonts w:ascii="Times New Roman" w:eastAsia="Times New Roman" w:hAnsi="Times New Roman" w:cs="Times New Roman"/>
+          <w:b/>
+          <w:color w:val="auto"/>
+          <w:sz w:val="36"/>
+          <w:szCs w:val="36"/>
+          <w:lang w:val="en-US" w:eastAsia="ru-RU"/>
+        </w:rPr>
+        <w:t xml:space="preserve"> </w:t>
+      </w:r>
       <w:r>
         <w:rPr>
           <w:rFonts w:ascii="Times New Roman" w:eastAsia="Times New Roman" w:hAnsi="Times New Roman" w:cs="Times New Roman"/>
@@ -1684,15 +1669,14 @@
           <w:szCs w:val="36"/>
           <w:lang w:eastAsia="ru-RU"/>
         </w:rPr>
-        <w:lastRenderedPageBreak/>
-        <w:t>Листинг программы</w:t>
+        <w:t>программы</w:t>
       </w:r>
       <w:bookmarkEnd w:id="3"/>
     </w:p>
     <w:p>
       <w:pPr>
         <w:rPr>
-          <w:lang w:eastAsia="ru-RU"/>
+          <w:lang w:val="en-US" w:eastAsia="ru-RU"/>
         </w:rPr>
       </w:pPr>
     </w:p>
@@ -1721,7 +1705,7 @@
           <w:rFonts w:ascii="Courier New" w:eastAsia="Times New Roman" w:hAnsi="Courier New" w:cs="Courier New"/>
           <w:sz w:val="20"/>
           <w:szCs w:val="20"/>
-          <w:lang w:eastAsia="ru-RU"/>
+          <w:lang w:val="en-US" w:eastAsia="ru-RU"/>
         </w:rPr>
       </w:pPr>
       <w:r>
@@ -1730,7 +1714,7 @@
           <w:color w:val="FF6AAD"/>
           <w:sz w:val="20"/>
           <w:szCs w:val="20"/>
-          <w:lang w:eastAsia="ru-RU"/>
+          <w:lang w:val="en-US" w:eastAsia="ru-RU"/>
         </w:rPr>
         <w:t>#</w:t>
       </w:r>
@@ -1750,7 +1734,7 @@
           <w:color w:val="BEC0C2"/>
           <w:sz w:val="20"/>
           <w:szCs w:val="20"/>
-          <w:lang w:eastAsia="ru-RU"/>
+          <w:lang w:val="en-US" w:eastAsia="ru-RU"/>
         </w:rPr>
         <w:t xml:space="preserve"> </w:t>
       </w:r>
@@ -1760,7 +1744,7 @@
           <w:color w:val="D69545"/>
           <w:sz w:val="20"/>
           <w:szCs w:val="20"/>
-          <w:lang w:eastAsia="ru-RU"/>
+          <w:lang w:val="en-US" w:eastAsia="ru-RU"/>
         </w:rPr>
         <w:t>&lt;</w:t>
       </w:r>
@@ -1782,7 +1766,7 @@
           <w:color w:val="D69545"/>
           <w:sz w:val="20"/>
           <w:szCs w:val="20"/>
-          <w:lang w:eastAsia="ru-RU"/>
+          <w:lang w:val="en-US" w:eastAsia="ru-RU"/>
         </w:rPr>
         <w:t>&gt;</w:t>
       </w:r>
@@ -19647,7 +19631,7 @@
           <w:rFonts w:ascii="Courier New" w:eastAsia="Times New Roman" w:hAnsi="Courier New" w:cs="Courier New"/>
           <w:sz w:val="20"/>
           <w:szCs w:val="20"/>
-          <w:lang w:eastAsia="ru-RU"/>
+          <w:lang w:val="en-US" w:eastAsia="ru-RU"/>
         </w:rPr>
       </w:pPr>
       <w:r>
@@ -19660,7 +19644,6 @@
         </w:rPr>
         <w:t xml:space="preserve">    </w:t>
       </w:r>
-      <w:proofErr w:type="spellStart"/>
       <w:r>
         <w:rPr>
           <w:rFonts w:ascii="Courier New" w:eastAsia="Times New Roman" w:hAnsi="Courier New" w:cs="Courier New"/>
@@ -19669,18 +19652,17 @@
           <w:color w:val="45C6D6"/>
           <w:sz w:val="20"/>
           <w:szCs w:val="20"/>
-          <w:lang w:eastAsia="ru-RU"/>
+          <w:lang w:val="en-US" w:eastAsia="ru-RU"/>
         </w:rPr>
         <w:t>return</w:t>
       </w:r>
-      <w:proofErr w:type="spellEnd"/>
-      <w:r>
-        <w:rPr>
-          <w:rFonts w:ascii="Courier New" w:eastAsia="Times New Roman" w:hAnsi="Courier New" w:cs="Courier New"/>
-          <w:color w:val="BEC0C2"/>
-          <w:sz w:val="20"/>
-          <w:szCs w:val="20"/>
-          <w:lang w:eastAsia="ru-RU"/>
+      <w:r>
+        <w:rPr>
+          <w:rFonts w:ascii="Courier New" w:eastAsia="Times New Roman" w:hAnsi="Courier New" w:cs="Courier New"/>
+          <w:color w:val="BEC0C2"/>
+          <w:sz w:val="20"/>
+          <w:szCs w:val="20"/>
+          <w:lang w:val="en-US" w:eastAsia="ru-RU"/>
         </w:rPr>
         <w:t xml:space="preserve"> </w:t>
       </w:r>
@@ -19690,7 +19672,7 @@
           <w:color w:val="8A602C"/>
           <w:sz w:val="20"/>
           <w:szCs w:val="20"/>
-          <w:lang w:eastAsia="ru-RU"/>
+          <w:lang w:val="en-US" w:eastAsia="ru-RU"/>
         </w:rPr>
         <w:t>0</w:t>
       </w:r>
@@ -19700,7 +19682,7 @@
           <w:color w:val="D6BB9A"/>
           <w:sz w:val="20"/>
           <w:szCs w:val="20"/>
-          <w:lang w:eastAsia="ru-RU"/>
+          <w:lang w:val="en-US" w:eastAsia="ru-RU"/>
         </w:rPr>
         <w:t>;</w:t>
       </w:r>
@@ -19730,16 +19712,16 @@
           <w:rFonts w:ascii="Courier New" w:eastAsia="Times New Roman" w:hAnsi="Courier New" w:cs="Courier New"/>
           <w:sz w:val="20"/>
           <w:szCs w:val="20"/>
-          <w:lang w:eastAsia="ru-RU"/>
-        </w:rPr>
-      </w:pPr>
-      <w:r>
-        <w:rPr>
-          <w:rFonts w:ascii="Courier New" w:eastAsia="Times New Roman" w:hAnsi="Courier New" w:cs="Courier New"/>
-          <w:color w:val="D6BB9A"/>
-          <w:sz w:val="20"/>
-          <w:szCs w:val="20"/>
-          <w:lang w:eastAsia="ru-RU"/>
+          <w:lang w:val="en-US" w:eastAsia="ru-RU"/>
+        </w:rPr>
+      </w:pPr>
+      <w:r>
+        <w:rPr>
+          <w:rFonts w:ascii="Courier New" w:eastAsia="Times New Roman" w:hAnsi="Courier New" w:cs="Courier New"/>
+          <w:color w:val="D6BB9A"/>
+          <w:sz w:val="20"/>
+          <w:szCs w:val="20"/>
+          <w:lang w:val="en-US" w:eastAsia="ru-RU"/>
         </w:rPr>
         <w:t>}</w:t>
       </w:r>
@@ -19769,21 +19751,87 @@
           <w:rFonts w:ascii="Courier New" w:eastAsia="Times New Roman" w:hAnsi="Courier New" w:cs="Courier New"/>
           <w:sz w:val="20"/>
           <w:szCs w:val="20"/>
-          <w:lang w:eastAsia="ru-RU"/>
+          <w:lang w:val="en-US" w:eastAsia="ru-RU"/>
         </w:rPr>
       </w:pPr>
     </w:p>
-    <w:p/>
-    <w:p/>
-    <w:p/>
-    <w:p/>
-    <w:p/>
-    <w:p/>
-    <w:p/>
-    <w:p/>
-    <w:p/>
-    <w:p/>
-    <w:p/>
+    <w:p>
+      <w:pPr>
+        <w:rPr>
+          <w:lang w:val="en-US"/>
+        </w:rPr>
+      </w:pPr>
+    </w:p>
+    <w:p>
+      <w:pPr>
+        <w:rPr>
+          <w:lang w:val="en-US"/>
+        </w:rPr>
+      </w:pPr>
+    </w:p>
+    <w:p>
+      <w:pPr>
+        <w:rPr>
+          <w:lang w:val="en-US"/>
+        </w:rPr>
+      </w:pPr>
+    </w:p>
+    <w:p>
+      <w:pPr>
+        <w:rPr>
+          <w:lang w:val="en-US"/>
+        </w:rPr>
+      </w:pPr>
+    </w:p>
+    <w:p>
+      <w:pPr>
+        <w:rPr>
+          <w:lang w:val="en-US"/>
+        </w:rPr>
+      </w:pPr>
+    </w:p>
+    <w:p>
+      <w:pPr>
+        <w:rPr>
+          <w:lang w:val="en-US"/>
+        </w:rPr>
+      </w:pPr>
+    </w:p>
+    <w:p>
+      <w:pPr>
+        <w:rPr>
+          <w:lang w:val="en-US"/>
+        </w:rPr>
+      </w:pPr>
+    </w:p>
+    <w:p>
+      <w:pPr>
+        <w:rPr>
+          <w:lang w:val="en-US"/>
+        </w:rPr>
+      </w:pPr>
+    </w:p>
+    <w:p>
+      <w:pPr>
+        <w:rPr>
+          <w:lang w:val="en-US"/>
+        </w:rPr>
+      </w:pPr>
+    </w:p>
+    <w:p>
+      <w:pPr>
+        <w:rPr>
+          <w:lang w:val="en-US"/>
+        </w:rPr>
+      </w:pPr>
+    </w:p>
+    <w:p>
+      <w:pPr>
+        <w:rPr>
+          <w:lang w:val="en-US"/>
+        </w:rPr>
+      </w:pPr>
+    </w:p>
     <w:p>
       <w:pPr>
         <w:pStyle w:val="1"/>
@@ -19794,6 +19842,7 @@
           <w:color w:val="auto"/>
           <w:sz w:val="36"/>
           <w:szCs w:val="36"/>
+          <w:lang w:val="en-US"/>
         </w:rPr>
       </w:pPr>
       <w:bookmarkStart w:id="4" w:name="_Toc58187080"/>
@@ -19810,40 +19859,96 @@
       </w:r>
       <w:bookmarkEnd w:id="4"/>
     </w:p>
-    <w:p/>
     <w:p>
-      <w:r>
-        <w:t xml:space="preserve">Материалы для изучения </w:t>
-      </w:r>
-      <w:r>
+      <w:pPr>
         <w:rPr>
           <w:lang w:val="en-US"/>
         </w:rPr>
+      </w:pPr>
+    </w:p>
+    <w:p>
+      <w:pPr>
+        <w:rPr>
+          <w:lang w:val="en-US"/>
+        </w:rPr>
+      </w:pPr>
+      <w:r>
+        <w:t>Материалы</w:t>
+      </w:r>
+      <w:r>
+        <w:rPr>
+          <w:lang w:val="en-US"/>
+        </w:rPr>
+        <w:t xml:space="preserve"> </w:t>
+      </w:r>
+      <w:r>
+        <w:t>для</w:t>
+      </w:r>
+      <w:r>
+        <w:rPr>
+          <w:lang w:val="en-US"/>
+        </w:rPr>
+        <w:t xml:space="preserve"> </w:t>
+      </w:r>
+      <w:r>
+        <w:t>изучения</w:t>
+      </w:r>
+      <w:r>
+        <w:rPr>
+          <w:lang w:val="en-US"/>
+        </w:rPr>
+        <w:t xml:space="preserve"> </w:t>
+      </w:r>
+      <w:r>
+        <w:rPr>
+          <w:lang w:val="en-US"/>
+        </w:rPr>
         <w:t>POSIX</w:t>
       </w:r>
       <w:r>
-        <w:t xml:space="preserve"> </w:t>
-      </w:r>
-      <w:r>
         <w:rPr>
           <w:lang w:val="en-US"/>
         </w:rPr>
+        <w:t xml:space="preserve"> </w:t>
+      </w:r>
+      <w:r>
+        <w:rPr>
+          <w:lang w:val="en-US"/>
+        </w:rPr>
         <w:t>Threads</w:t>
       </w:r>
       <w:r>
+        <w:rPr>
+          <w:lang w:val="en-US"/>
+        </w:rPr>
         <w:t xml:space="preserve">: </w:t>
       </w:r>
       <w:hyperlink r:id="rId12" w:history="1">
         <w:r>
           <w:rPr>
             <w:rStyle w:val="aa"/>
+            <w:lang w:val="en-US"/>
           </w:rPr>
-          <w:t xml:space="preserve">Unix2019b/Библиотека </w:t>
+          <w:t>Unix2019b/</w:t>
+        </w:r>
+        <w:r>
+          <w:rPr>
+            <w:rStyle w:val="aa"/>
+          </w:rPr>
+          <w:t>Библиотека</w:t>
+        </w:r>
+        <w:r>
+          <w:rPr>
+            <w:rStyle w:val="aa"/>
+            <w:lang w:val="en-US"/>
+          </w:rPr>
+          <w:t xml:space="preserve"> </w:t>
         </w:r>
         <w:proofErr w:type="spellStart"/>
         <w:r>
           <w:rPr>
             <w:rStyle w:val="aa"/>
+            <w:lang w:val="en-US"/>
           </w:rPr>
           <w:t>pthreads</w:t>
         </w:r>
@@ -19851,6 +19956,7 @@
         <w:r>
           <w:rPr>
             <w:rStyle w:val="aa"/>
+            <w:lang w:val="en-US"/>
           </w:rPr>
           <w:t xml:space="preserve"> — </w:t>
         </w:r>
@@ -19858,6 +19964,7 @@
         <w:r>
           <w:rPr>
             <w:rStyle w:val="aa"/>
+            <w:lang w:val="en-US"/>
           </w:rPr>
           <w:t>iRunner</w:t>
         </w:r>
@@ -19865,22 +19972,9 @@
         <w:r>
           <w:rPr>
             <w:rStyle w:val="aa"/>
+            <w:lang w:val="en-US"/>
           </w:rPr>
-          <w:t xml:space="preserve"> </w:t>
-        </w:r>
-        <w:proofErr w:type="spellStart"/>
-        <w:r>
-          <w:rPr>
-            <w:rStyle w:val="aa"/>
-          </w:rPr>
-          <w:t>Wiki</w:t>
-        </w:r>
-        <w:proofErr w:type="spellEnd"/>
-        <w:r>
-          <w:rPr>
-            <w:rStyle w:val="aa"/>
-          </w:rPr>
-          <w:t xml:space="preserve"> (bsu.by)</w:t>
+          <w:t xml:space="preserve"> Wiki (bsu.by)</w:t>
         </w:r>
       </w:hyperlink>
     </w:p>
@@ -20065,6 +20159,7 @@
         <w:docPartUnique/>
       </w:docPartObj>
     </w:sdtPr>
+    <w:sdtEndPr/>
     <w:sdtContent>
       <w:p>
         <w:pPr>
@@ -20084,7 +20179,7 @@
           <w:rPr>
             <w:noProof/>
           </w:rPr>
-          <w:t>3</w:t>
+          <w:t>9</w:t>
         </w:r>
         <w:r>
           <w:fldChar w:fldCharType="end"/>
@@ -21018,29 +21113,35 @@
           </c:marker>
           <c:cat>
             <c:strRef>
-              <c:f>Лист1!$B$10:$C$10</c:f>
+              <c:f>Лист1!$B$10:$D$10</c:f>
               <c:strCache>
-                <c:ptCount val="2"/>
+                <c:ptCount val="3"/>
                 <c:pt idx="0">
                   <c:v>2 Thread</c:v>
                 </c:pt>
                 <c:pt idx="1">
                   <c:v>4 Threads</c:v>
                 </c:pt>
+                <c:pt idx="2">
+                  <c:v>8 Threads</c:v>
+                </c:pt>
               </c:strCache>
             </c:strRef>
           </c:cat>
           <c:val>
             <c:numRef>
-              <c:f>Лист1!$B$11:$C$11</c:f>
+              <c:f>Лист1!$B$11:$D$11</c:f>
               <c:numCache>
                 <c:formatCode>General</c:formatCode>
-                <c:ptCount val="2"/>
+                <c:ptCount val="3"/>
                 <c:pt idx="0">
-                  <c:v>1.157</c:v>
+                  <c:v>1.0509999999999999</c:v>
                 </c:pt>
                 <c:pt idx="1">
-                  <c:v>1.212</c:v>
+                  <c:v>1.101</c:v>
+                </c:pt>
+                <c:pt idx="2">
+                  <c:v>0.97499999999999998</c:v>
                 </c:pt>
               </c:numCache>
             </c:numRef>
@@ -21048,7 +21149,7 @@
           <c:smooth val="0"/>
           <c:extLst>
             <c:ext xmlns:c16="http://schemas.microsoft.com/office/drawing/2014/chart" uri="{C3380CC4-5D6E-409C-BE32-E72D297353CC}">
-              <c16:uniqueId val="{00000000-8CD5-433F-B9EB-2B46ADABF8CC}"/>
+              <c16:uniqueId val="{00000000-2FC1-4742-95E8-F22CD7476450}"/>
             </c:ext>
           </c:extLst>
         </c:ser>
@@ -21080,29 +21181,35 @@
           </c:marker>
           <c:cat>
             <c:strRef>
-              <c:f>Лист1!$B$10:$C$10</c:f>
+              <c:f>Лист1!$B$10:$D$10</c:f>
               <c:strCache>
-                <c:ptCount val="2"/>
+                <c:ptCount val="3"/>
                 <c:pt idx="0">
                   <c:v>2 Thread</c:v>
                 </c:pt>
                 <c:pt idx="1">
                   <c:v>4 Threads</c:v>
                 </c:pt>
+                <c:pt idx="2">
+                  <c:v>8 Threads</c:v>
+                </c:pt>
               </c:strCache>
             </c:strRef>
           </c:cat>
           <c:val>
             <c:numRef>
-              <c:f>Лист1!$B$12:$C$12</c:f>
+              <c:f>Лист1!$B$12:$D$12</c:f>
               <c:numCache>
                 <c:formatCode>General</c:formatCode>
-                <c:ptCount val="2"/>
+                <c:ptCount val="3"/>
                 <c:pt idx="0">
-                  <c:v>2.98</c:v>
+                  <c:v>2.7</c:v>
                 </c:pt>
                 <c:pt idx="1">
-                  <c:v>4.0030000000000001</c:v>
+                  <c:v>3.63</c:v>
+                </c:pt>
+                <c:pt idx="2">
+                  <c:v>4.22</c:v>
                 </c:pt>
               </c:numCache>
             </c:numRef>
@@ -21110,7 +21217,7 @@
           <c:smooth val="0"/>
           <c:extLst>
             <c:ext xmlns:c16="http://schemas.microsoft.com/office/drawing/2014/chart" uri="{C3380CC4-5D6E-409C-BE32-E72D297353CC}">
-              <c16:uniqueId val="{00000001-8CD5-433F-B9EB-2B46ADABF8CC}"/>
+              <c16:uniqueId val="{00000001-2FC1-4742-95E8-F22CD7476450}"/>
             </c:ext>
           </c:extLst>
         </c:ser>
@@ -21123,11 +21230,11 @@
           <c:showBubbleSize val="0"/>
         </c:dLbls>
         <c:smooth val="0"/>
-        <c:axId val="369450976"/>
-        <c:axId val="369451632"/>
+        <c:axId val="378292592"/>
+        <c:axId val="378287016"/>
       </c:lineChart>
       <c:catAx>
-        <c:axId val="369450976"/>
+        <c:axId val="378292592"/>
         <c:scaling>
           <c:orientation val="minMax"/>
         </c:scaling>
@@ -21170,7 +21277,7 @@
             <a:endParaRPr lang="ru-RU"/>
           </a:p>
         </c:txPr>
-        <c:crossAx val="369451632"/>
+        <c:crossAx val="378287016"/>
         <c:crosses val="autoZero"/>
         <c:auto val="1"/>
         <c:lblAlgn val="ctr"/>
@@ -21178,7 +21285,7 @@
         <c:noMultiLvlLbl val="0"/>
       </c:catAx>
       <c:valAx>
-        <c:axId val="369451632"/>
+        <c:axId val="378287016"/>
         <c:scaling>
           <c:orientation val="minMax"/>
         </c:scaling>
@@ -21229,7 +21336,7 @@
             <a:endParaRPr lang="ru-RU"/>
           </a:p>
         </c:txPr>
-        <c:crossAx val="369450976"/>
+        <c:crossAx val="378292592"/>
         <c:crosses val="autoZero"/>
         <c:crossBetween val="between"/>
       </c:valAx>
@@ -21341,14 +21448,9 @@
               </a:defRPr>
             </a:pPr>
             <a:r>
-              <a:rPr lang="ru-RU" sz="1800" b="0" i="0" baseline="0">
-                <a:effectLst/>
-              </a:rPr>
+              <a:rPr lang="ru-RU"/>
               <a:t>Ускорение 1000</a:t>
             </a:r>
-            <a:endParaRPr lang="ru-RU">
-              <a:effectLst/>
-            </a:endParaRPr>
           </a:p>
         </c:rich>
       </c:tx>
@@ -21415,29 +21517,35 @@
           </c:marker>
           <c:cat>
             <c:strRef>
-              <c:f>Лист1!$F$10:$G$10</c:f>
+              <c:f>Лист1!$F$10:$H$10</c:f>
               <c:strCache>
-                <c:ptCount val="2"/>
+                <c:ptCount val="3"/>
                 <c:pt idx="0">
                   <c:v>2 Thread</c:v>
                 </c:pt>
                 <c:pt idx="1">
                   <c:v>4 Threads</c:v>
                 </c:pt>
+                <c:pt idx="2">
+                  <c:v>8 Threads</c:v>
+                </c:pt>
               </c:strCache>
             </c:strRef>
           </c:cat>
           <c:val>
             <c:numRef>
-              <c:f>Лист1!$F$11:$G$11</c:f>
+              <c:f>Лист1!$F$11:$H$11</c:f>
               <c:numCache>
                 <c:formatCode>General</c:formatCode>
-                <c:ptCount val="2"/>
+                <c:ptCount val="3"/>
                 <c:pt idx="0">
-                  <c:v>1.29</c:v>
+                  <c:v>1.157</c:v>
                 </c:pt>
                 <c:pt idx="1">
-                  <c:v>1.4450000000000001</c:v>
+                  <c:v>1.2949999999999999</c:v>
+                </c:pt>
+                <c:pt idx="2">
+                  <c:v>1.1319999999999999</c:v>
                 </c:pt>
               </c:numCache>
             </c:numRef>
@@ -21445,7 +21553,7 @@
           <c:smooth val="0"/>
           <c:extLst>
             <c:ext xmlns:c16="http://schemas.microsoft.com/office/drawing/2014/chart" uri="{C3380CC4-5D6E-409C-BE32-E72D297353CC}">
-              <c16:uniqueId val="{00000000-F777-41E1-9C66-AA94717EAF14}"/>
+              <c16:uniqueId val="{00000000-F1E9-4B61-A8DC-C9076190F368}"/>
             </c:ext>
           </c:extLst>
         </c:ser>
@@ -21477,29 +21585,35 @@
           </c:marker>
           <c:cat>
             <c:strRef>
-              <c:f>Лист1!$F$10:$G$10</c:f>
+              <c:f>Лист1!$F$10:$H$10</c:f>
               <c:strCache>
-                <c:ptCount val="2"/>
+                <c:ptCount val="3"/>
                 <c:pt idx="0">
                   <c:v>2 Thread</c:v>
                 </c:pt>
                 <c:pt idx="1">
                   <c:v>4 Threads</c:v>
                 </c:pt>
+                <c:pt idx="2">
+                  <c:v>8 Threads</c:v>
+                </c:pt>
               </c:strCache>
             </c:strRef>
           </c:cat>
           <c:val>
             <c:numRef>
-              <c:f>Лист1!$F$12:$G$12</c:f>
+              <c:f>Лист1!$F$12:$H$12</c:f>
               <c:numCache>
                 <c:formatCode>General</c:formatCode>
-                <c:ptCount val="2"/>
+                <c:ptCount val="3"/>
                 <c:pt idx="0">
-                  <c:v>3.24</c:v>
+                  <c:v>2.9089999999999998</c:v>
                 </c:pt>
                 <c:pt idx="1">
-                  <c:v>4.42</c:v>
+                  <c:v>3.96</c:v>
+                </c:pt>
+                <c:pt idx="2">
+                  <c:v>3.9889999999999999</c:v>
                 </c:pt>
               </c:numCache>
             </c:numRef>
@@ -21507,7 +21621,7 @@
           <c:smooth val="0"/>
           <c:extLst>
             <c:ext xmlns:c16="http://schemas.microsoft.com/office/drawing/2014/chart" uri="{C3380CC4-5D6E-409C-BE32-E72D297353CC}">
-              <c16:uniqueId val="{00000001-F777-41E1-9C66-AA94717EAF14}"/>
+              <c16:uniqueId val="{00000001-F1E9-4B61-A8DC-C9076190F368}"/>
             </c:ext>
           </c:extLst>
         </c:ser>
@@ -21520,11 +21634,11 @@
           <c:showBubbleSize val="0"/>
         </c:dLbls>
         <c:smooth val="0"/>
-        <c:axId val="369447696"/>
-        <c:axId val="369455240"/>
+        <c:axId val="377376256"/>
+        <c:axId val="377377240"/>
       </c:lineChart>
       <c:catAx>
-        <c:axId val="369447696"/>
+        <c:axId val="377376256"/>
         <c:scaling>
           <c:orientation val="minMax"/>
         </c:scaling>
@@ -21567,7 +21681,7 @@
             <a:endParaRPr lang="ru-RU"/>
           </a:p>
         </c:txPr>
-        <c:crossAx val="369455240"/>
+        <c:crossAx val="377377240"/>
         <c:crosses val="autoZero"/>
         <c:auto val="1"/>
         <c:lblAlgn val="ctr"/>
@@ -21575,7 +21689,7 @@
         <c:noMultiLvlLbl val="0"/>
       </c:catAx>
       <c:valAx>
-        <c:axId val="369455240"/>
+        <c:axId val="377377240"/>
         <c:scaling>
           <c:orientation val="minMax"/>
         </c:scaling>
@@ -21626,7 +21740,7 @@
             <a:endParaRPr lang="ru-RU"/>
           </a:p>
         </c:txPr>
-        <c:crossAx val="369447696"/>
+        <c:crossAx val="377376256"/>
         <c:crosses val="autoZero"/>
         <c:crossBetween val="between"/>
       </c:valAx>
@@ -21739,13 +21853,8 @@
             </a:pPr>
             <a:r>
               <a:rPr lang="ru-RU"/>
-              <a:t>Ускорение</a:t>
+              <a:t>Ускорение 2000</a:t>
             </a:r>
-            <a:r>
-              <a:rPr lang="ru-RU" baseline="0"/>
-              <a:t> 2000</a:t>
-            </a:r>
-            <a:endParaRPr lang="ru-RU"/>
           </a:p>
         </c:rich>
       </c:tx>
@@ -21812,29 +21921,35 @@
           </c:marker>
           <c:cat>
             <c:strRef>
-              <c:f>Лист1!$J$10:$K$10</c:f>
+              <c:f>Лист1!$J$10:$L$10</c:f>
               <c:strCache>
-                <c:ptCount val="2"/>
+                <c:ptCount val="3"/>
                 <c:pt idx="0">
                   <c:v>2 Thread</c:v>
                 </c:pt>
                 <c:pt idx="1">
                   <c:v>4 Threads</c:v>
                 </c:pt>
+                <c:pt idx="2">
+                  <c:v>8 Threads</c:v>
+                </c:pt>
               </c:strCache>
             </c:strRef>
           </c:cat>
           <c:val>
             <c:numRef>
-              <c:f>Лист1!$J$11:$K$11</c:f>
+              <c:f>Лист1!$J$11:$L$11</c:f>
               <c:numCache>
                 <c:formatCode>General</c:formatCode>
-                <c:ptCount val="2"/>
+                <c:ptCount val="3"/>
                 <c:pt idx="0">
                   <c:v>1.228</c:v>
                 </c:pt>
                 <c:pt idx="1">
                   <c:v>1.33</c:v>
+                </c:pt>
+                <c:pt idx="2">
+                  <c:v>1.036</c:v>
                 </c:pt>
               </c:numCache>
             </c:numRef>
@@ -21842,7 +21957,7 @@
           <c:smooth val="0"/>
           <c:extLst>
             <c:ext xmlns:c16="http://schemas.microsoft.com/office/drawing/2014/chart" uri="{C3380CC4-5D6E-409C-BE32-E72D297353CC}">
-              <c16:uniqueId val="{00000000-3FF9-4301-B2B4-DB0A19D320E8}"/>
+              <c16:uniqueId val="{00000000-046D-44EC-A1DD-B5CF14500C6F}"/>
             </c:ext>
           </c:extLst>
         </c:ser>
@@ -21874,29 +21989,35 @@
           </c:marker>
           <c:cat>
             <c:strRef>
-              <c:f>Лист1!$J$10:$K$10</c:f>
+              <c:f>Лист1!$J$10:$L$10</c:f>
               <c:strCache>
-                <c:ptCount val="2"/>
+                <c:ptCount val="3"/>
                 <c:pt idx="0">
                   <c:v>2 Thread</c:v>
                 </c:pt>
                 <c:pt idx="1">
                   <c:v>4 Threads</c:v>
                 </c:pt>
+                <c:pt idx="2">
+                  <c:v>8 Threads</c:v>
+                </c:pt>
               </c:strCache>
             </c:strRef>
           </c:cat>
           <c:val>
             <c:numRef>
-              <c:f>Лист1!$J$12:$K$12</c:f>
+              <c:f>Лист1!$J$12:$L$12</c:f>
               <c:numCache>
                 <c:formatCode>General</c:formatCode>
-                <c:ptCount val="2"/>
+                <c:ptCount val="3"/>
                 <c:pt idx="0">
                   <c:v>3.18</c:v>
                 </c:pt>
                 <c:pt idx="1">
                   <c:v>4.0519999999999996</c:v>
+                </c:pt>
+                <c:pt idx="2">
+                  <c:v>3.98</c:v>
                 </c:pt>
               </c:numCache>
             </c:numRef>
@@ -21904,7 +22025,7 @@
           <c:smooth val="0"/>
           <c:extLst>
             <c:ext xmlns:c16="http://schemas.microsoft.com/office/drawing/2014/chart" uri="{C3380CC4-5D6E-409C-BE32-E72D297353CC}">
-              <c16:uniqueId val="{00000001-3FF9-4301-B2B4-DB0A19D320E8}"/>
+              <c16:uniqueId val="{00000001-046D-44EC-A1DD-B5CF14500C6F}"/>
             </c:ext>
           </c:extLst>
         </c:ser>
@@ -21917,11 +22038,11 @@
           <c:showBubbleSize val="0"/>
         </c:dLbls>
         <c:smooth val="0"/>
-        <c:axId val="446454512"/>
-        <c:axId val="446454840"/>
+        <c:axId val="459813312"/>
+        <c:axId val="459814624"/>
       </c:lineChart>
       <c:catAx>
-        <c:axId val="446454512"/>
+        <c:axId val="459813312"/>
         <c:scaling>
           <c:orientation val="minMax"/>
         </c:scaling>
@@ -21964,7 +22085,7 @@
             <a:endParaRPr lang="ru-RU"/>
           </a:p>
         </c:txPr>
-        <c:crossAx val="446454840"/>
+        <c:crossAx val="459814624"/>
         <c:crosses val="autoZero"/>
         <c:auto val="1"/>
         <c:lblAlgn val="ctr"/>
@@ -21972,7 +22093,7 @@
         <c:noMultiLvlLbl val="0"/>
       </c:catAx>
       <c:valAx>
-        <c:axId val="446454840"/>
+        <c:axId val="459814624"/>
         <c:scaling>
           <c:orientation val="minMax"/>
         </c:scaling>
@@ -22023,7 +22144,7 @@
             <a:endParaRPr lang="ru-RU"/>
           </a:p>
         </c:txPr>
-        <c:crossAx val="446454512"/>
+        <c:crossAx val="459813312"/>
         <c:crosses val="autoZero"/>
         <c:crossBetween val="between"/>
       </c:valAx>
@@ -24035,7 +24156,7 @@
 </file>
 
 <file path=customXml/itemProps1.xml><?xml version="1.0" encoding="utf-8"?>
-<ds:datastoreItem xmlns:ds="http://schemas.openxmlformats.org/officeDocument/2006/customXml" ds:itemID="{ACE1D416-E32A-432A-B95B-86E932188595}">
+<ds:datastoreItem xmlns:ds="http://schemas.openxmlformats.org/officeDocument/2006/customXml" ds:itemID="{CEBE2D1C-7EA8-4550-AE46-FE85B5539B03}">
   <ds:schemaRefs>
     <ds:schemaRef ds:uri="http://schemas.openxmlformats.org/officeDocument/2006/bibliography"/>
   </ds:schemaRefs>

</xml_diff>